<commit_message>
Them bieu do trinh tu
</commit_message>
<xml_diff>
--- a/Homework02/All/RequirementAnalysis - Group 2023.1-144929-05.docx
+++ b/Homework02/All/RequirementAnalysis - Group 2023.1-144929-05.docx
@@ -2002,18 +2002,7 @@
                       <w:sz w:val="20"/>
                       <w:szCs w:val="20"/>
                     </w:rPr>
-                    <w:t xml:space="preserve">Chọn nhân viên, mốc thời gian theo tháng, </w:t>
-                  </w:r>
-                  <w:r>
-                    <w:rPr>
-                      <w:rFonts w:ascii="Times New Roman" w:eastAsia="Times New Roman" w:hAnsi="Times New Roman" w:cs="Times New Roman"/>
-                      <w:b/>
-                      <w:bCs/>
-                      <w:color w:val="000000" w:themeColor="text1"/>
-                      <w:sz w:val="20"/>
-                      <w:szCs w:val="20"/>
-                    </w:rPr>
-                    <w:t>chọn các ngày muốn xem chi tiết</w:t>
+                    <w:t>Chọn nhân viên, mốc thời gian theo tháng, chọn các ngày muốn xem chi tiết</w:t>
                   </w:r>
                 </w:p>
               </w:tc>
@@ -3196,10 +3185,10 @@
         </w:rPr>
         <w:lastRenderedPageBreak/>
         <w:drawing>
-          <wp:inline distT="0" distB="0" distL="0" distR="0" wp14:anchorId="2375F071" wp14:editId="0B5F49A9">
-            <wp:extent cx="5756275" cy="5055235"/>
+          <wp:inline distT="0" distB="0" distL="0" distR="0" wp14:anchorId="5550864F" wp14:editId="4C9F73B2">
+            <wp:extent cx="5756275" cy="5838190"/>
             <wp:effectExtent l="0" t="0" r="0" b="0"/>
-            <wp:docPr id="1880675726" name="Picture 5" descr="A screenshot of a computer&#10;&#10;Description automatically generated"/>
+            <wp:docPr id="555528157" name="Picture 1" descr="A diagram of a company&#10;&#10;Description automatically generated"/>
             <wp:cNvGraphicFramePr>
               <a:graphicFrameLocks xmlns:a="http://schemas.openxmlformats.org/drawingml/2006/main" noChangeAspect="1"/>
             </wp:cNvGraphicFramePr>
@@ -3207,7 +3196,7 @@
               <a:graphicData uri="http://schemas.openxmlformats.org/drawingml/2006/picture">
                 <pic:pic xmlns:pic="http://schemas.openxmlformats.org/drawingml/2006/picture">
                   <pic:nvPicPr>
-                    <pic:cNvPr id="1880675726" name="Picture 5" descr="A screenshot of a computer&#10;&#10;Description automatically generated"/>
+                    <pic:cNvPr id="555528157" name="Picture 1" descr="A diagram of a company&#10;&#10;Description automatically generated"/>
                     <pic:cNvPicPr/>
                   </pic:nvPicPr>
                   <pic:blipFill>
@@ -3219,7 +3208,7 @@
                   <pic:spPr>
                     <a:xfrm>
                       <a:off x="0" y="0"/>
-                      <a:ext cx="5756275" cy="5055235"/>
+                      <a:ext cx="5756275" cy="5838190"/>
                     </a:xfrm>
                     <a:prstGeom prst="rect">
                       <a:avLst/>
@@ -3737,6 +3726,7 @@
                 <w:sz w:val="20"/>
                 <w:szCs w:val="20"/>
               </w:rPr>
+              <w:lastRenderedPageBreak/>
               <w:t>Luồng sự kiện chính</w:t>
             </w:r>
           </w:p>
@@ -4461,7 +4451,6 @@
                 <w:sz w:val="20"/>
                 <w:szCs w:val="20"/>
               </w:rPr>
-              <w:lastRenderedPageBreak/>
               <w:t>Luồng sự kiện thay thế</w:t>
             </w:r>
           </w:p>

</xml_diff>